<commit_message>
new changes and new templates are added
</commit_message>
<xml_diff>
--- a/backend/templates/Form-A (Affidavit)- SELF_Single_Template.docx
+++ b/backend/templates/Form-A (Affidavit)- SELF_Single_Template.docx
@@ -1,6 +1,6 @@
 
 <file path=word/document.xml><?xml version="1.0" encoding="utf-8"?>
-<w:document xmlns:wpc="http://schemas.microsoft.com/office/word/2010/wordprocessingCanvas" xmlns:cx="http://schemas.microsoft.com/office/drawing/2014/chartex" xmlns:cx1="http://schemas.microsoft.com/office/drawing/2015/9/8/chartex" xmlns:cx2="http://schemas.microsoft.com/office/drawing/2015/10/21/chartex" xmlns:cx3="http://schemas.microsoft.com/office/drawing/2016/5/9/chartex" xmlns:cx4="http://schemas.microsoft.com/office/drawing/2016/5/10/chartex" xmlns:cx5="http://schemas.microsoft.com/office/drawing/2016/5/11/chartex" xmlns:cx6="http://schemas.microsoft.com/office/drawing/2016/5/12/chartex" xmlns:cx7="http://schemas.microsoft.com/office/drawing/2016/5/13/chartex" xmlns:cx8="http://schemas.microsoft.com/office/drawing/2016/5/14/chartex" xmlns:mc="http://schemas.openxmlformats.org/markup-compatibility/2006" xmlns:aink="http://schemas.microsoft.com/office/drawing/2016/ink" xmlns:am3d="http://schemas.microsoft.com/office/drawing/2017/model3d" xmlns:o="urn:schemas-microsoft-com:office:office" xmlns:oel="http://schemas.microsoft.com/office/2019/extlst" xmlns:r="http://schemas.openxmlformats.org/officeDocument/2006/relationships" xmlns:m="http://schemas.openxmlformats.org/officeDocument/2006/math" xmlns:v="urn:schemas-microsoft-com:vml" xmlns:wp14="http://schemas.microsoft.com/office/word/2010/wordprocessingDrawing" xmlns:wp="http://schemas.openxmlformats.org/drawingml/2006/wordprocessingDrawing" xmlns:w10="urn:schemas-microsoft-com:office:word" xmlns:w="http://schemas.openxmlformats.org/wordprocessingml/2006/main" xmlns:w14="http://schemas.microsoft.com/office/word/2010/wordml" xmlns:w15="http://schemas.microsoft.com/office/word/2012/wordml" xmlns:w16cex="http://schemas.microsoft.com/office/word/2018/wordml/cex" xmlns:w16cid="http://schemas.microsoft.com/office/word/2016/wordml/cid" xmlns:w16="http://schemas.microsoft.com/office/word/2018/wordml" xmlns:w16sdtdh="http://schemas.microsoft.com/office/word/2020/wordml/sdtdatahash" xmlns:w16se="http://schemas.microsoft.com/office/word/2015/wordml/symex" xmlns:wpg="http://schemas.microsoft.com/office/word/2010/wordprocessingGroup" xmlns:wpi="http://schemas.microsoft.com/office/word/2010/wordprocessingInk" xmlns:wne="http://schemas.microsoft.com/office/word/2006/wordml" xmlns:wps="http://schemas.microsoft.com/office/word/2010/wordprocessingShape" mc:Ignorable="w14 w15 w16se w16cid w16 w16cex w16sdtdh wp14">
+<w:document xmlns:wpc="http://schemas.microsoft.com/office/word/2010/wordprocessingCanvas" xmlns:cx="http://schemas.microsoft.com/office/drawing/2014/chartex" xmlns:mc="http://schemas.openxmlformats.org/markup-compatibility/2006" xmlns:o="urn:schemas-microsoft-com:office:office" xmlns:r="http://schemas.openxmlformats.org/officeDocument/2006/relationships" xmlns:m="http://schemas.openxmlformats.org/officeDocument/2006/math" xmlns:v="urn:schemas-microsoft-com:vml" xmlns:wp14="http://schemas.microsoft.com/office/word/2010/wordprocessingDrawing" xmlns:wp="http://schemas.openxmlformats.org/drawingml/2006/wordprocessingDrawing" xmlns:w10="urn:schemas-microsoft-com:office:word" xmlns:w="http://schemas.openxmlformats.org/wordprocessingml/2006/main" xmlns:w14="http://schemas.microsoft.com/office/word/2010/wordml" xmlns:w15="http://schemas.microsoft.com/office/word/2012/wordml" xmlns:w16se="http://schemas.microsoft.com/office/word/2015/wordml/symex" xmlns:wpg="http://schemas.microsoft.com/office/word/2010/wordprocessingGroup" xmlns:wpi="http://schemas.microsoft.com/office/word/2010/wordprocessingInk" xmlns:wne="http://schemas.microsoft.com/office/word/2006/wordml" xmlns:wps="http://schemas.microsoft.com/office/word/2010/wordprocessingShape" mc:Ignorable="w14 w15 w16se wp14">
   <w:body>
     <w:p>
       <w:pPr>
@@ -224,22 +224,10 @@
       <w:r>
         <w:rPr>
           <w:rFonts w:ascii="Roboto" w:eastAsia="Times New Roman" w:hAnsi="Roboto" w:cs="Times New Roman"/>
-          <w:color w:val="FF0000"/>
+          <w:b/>
           <w:lang w:val="en-IN" w:eastAsia="en-GB" w:bidi="hi-IN"/>
         </w:rPr>
-        <w:t xml:space="preserve">[Name as per Aadhar C1] </w:t>
-      </w:r>
-      <w:r>
-        <w:rPr>
-          <w:rFonts w:ascii="Arial" w:eastAsia="Times New Roman" w:hAnsi="Arial" w:cs="Arial"/>
-        </w:rPr>
-        <w:t>S</w:t>
-      </w:r>
-      <w:r>
-        <w:rPr>
-          <w:rFonts w:ascii="Arial" w:eastAsia="Times New Roman" w:hAnsi="Arial" w:cs="Arial"/>
-        </w:rPr>
-        <w:t xml:space="preserve">on / daughter/spouse of </w:t>
+        <w:t>[Name as per Aadhar C1]</w:t>
       </w:r>
       <w:r>
         <w:rPr>
@@ -247,6 +235,26 @@
           <w:color w:val="FF0000"/>
           <w:lang w:val="en-IN" w:eastAsia="en-GB" w:bidi="hi-IN"/>
         </w:rPr>
+        <w:t xml:space="preserve"> </w:t>
+      </w:r>
+      <w:r>
+        <w:rPr>
+          <w:rFonts w:ascii="Arial" w:eastAsia="Times New Roman" w:hAnsi="Arial" w:cs="Arial"/>
+        </w:rPr>
+        <w:t>S</w:t>
+      </w:r>
+      <w:r>
+        <w:rPr>
+          <w:rFonts w:ascii="Arial" w:eastAsia="Times New Roman" w:hAnsi="Arial" w:cs="Arial"/>
+        </w:rPr>
+        <w:t xml:space="preserve">on / daughter/spouse of </w:t>
+      </w:r>
+      <w:r>
+        <w:rPr>
+          <w:rFonts w:ascii="Roboto" w:eastAsia="Times New Roman" w:hAnsi="Roboto" w:cs="Times New Roman"/>
+          <w:b/>
+          <w:lang w:val="en-IN" w:eastAsia="en-GB" w:bidi="hi-IN"/>
+        </w:rPr>
         <w:t>[Father Name C1]</w:t>
       </w:r>
       <w:r>
@@ -272,7 +280,7 @@
       <w:r>
         <w:rPr>
           <w:rFonts w:ascii="Roboto" w:eastAsia="Times New Roman" w:hAnsi="Roboto" w:cs="Times New Roman"/>
-          <w:color w:val="FF0000"/>
+          <w:b/>
           <w:lang w:val="en-IN" w:eastAsia="en-GB" w:bidi="hi-IN"/>
         </w:rPr>
         <w:t>[Address C1]</w:t>
@@ -294,10 +302,18 @@
       <w:r>
         <w:rPr>
           <w:rFonts w:ascii="Roboto" w:eastAsia="Times New Roman" w:hAnsi="Roboto" w:cs="Times New Roman"/>
+          <w:b/>
+          <w:lang w:val="en-IN" w:eastAsia="en-GB" w:bidi="hi-IN"/>
+        </w:rPr>
+        <w:t>[PAN C1]</w:t>
+      </w:r>
+      <w:r>
+        <w:rPr>
+          <w:rFonts w:ascii="Roboto" w:eastAsia="Times New Roman" w:hAnsi="Roboto" w:cs="Times New Roman"/>
           <w:color w:val="FF0000"/>
           <w:lang w:val="en-IN" w:eastAsia="en-GB" w:bidi="hi-IN"/>
         </w:rPr>
-        <w:t xml:space="preserve">[PAN C1] </w:t>
+        <w:t xml:space="preserve"> </w:t>
       </w:r>
       <w:r>
         <w:rPr>
@@ -328,10 +344,18 @@
       <w:r>
         <w:rPr>
           <w:rFonts w:ascii="Roboto" w:eastAsia="Times New Roman" w:hAnsi="Roboto" w:cs="Times New Roman"/>
+          <w:b/>
+          <w:lang w:val="en-IN" w:eastAsia="en-GB" w:bidi="hi-IN"/>
+        </w:rPr>
+        <w:t>[Name as per Aadhar C1]</w:t>
+      </w:r>
+      <w:r>
+        <w:rPr>
+          <w:rFonts w:ascii="Roboto" w:eastAsia="Times New Roman" w:hAnsi="Roboto" w:cs="Times New Roman"/>
           <w:color w:val="FF0000"/>
           <w:lang w:val="en-IN" w:eastAsia="en-GB" w:bidi="hi-IN"/>
         </w:rPr>
-        <w:t xml:space="preserve">[Name as per Aadhar C1] </w:t>
+        <w:t xml:space="preserve"> </w:t>
       </w:r>
       <w:r>
         <w:rPr>
@@ -381,7 +405,7 @@
       <w:r>
         <w:rPr>
           <w:rFonts w:ascii="Arial" w:eastAsia="Times New Roman" w:hAnsi="Arial" w:cs="Arial"/>
-          <w:color w:val="FF0000"/>
+          <w:b/>
         </w:rPr>
         <w:t>[Total Shares]</w:t>
       </w:r>
@@ -942,13 +966,13 @@
             <w:pPr>
               <w:rPr>
                 <w:rFonts w:ascii="Roboto" w:hAnsi="Roboto"/>
-                <w:color w:val="FF0000"/>
+                <w:b/>
               </w:rPr>
             </w:pPr>
             <w:r>
               <w:rPr>
                 <w:rFonts w:ascii="Roboto" w:hAnsi="Roboto"/>
-                <w:color w:val="FF0000"/>
+                <w:b/>
               </w:rPr>
               <w:t xml:space="preserve"> [Company Name]</w:t>
             </w:r>
@@ -964,13 +988,13 @@
               <w:jc w:val="center"/>
               <w:rPr>
                 <w:rFonts w:ascii="Roboto" w:hAnsi="Roboto"/>
-                <w:color w:val="000000"/>
+                <w:b/>
               </w:rPr>
             </w:pPr>
             <w:r>
               <w:rPr>
                 <w:rFonts w:ascii="Roboto" w:hAnsi="Roboto"/>
-                <w:color w:val="FF0000"/>
+                <w:b/>
               </w:rPr>
               <w:t>[Folio No]</w:t>
             </w:r>
@@ -986,13 +1010,13 @@
               <w:jc w:val="center"/>
               <w:rPr>
                 <w:rFonts w:ascii="Roboto" w:hAnsi="Roboto"/>
-                <w:color w:val="000000"/>
+                <w:b/>
               </w:rPr>
             </w:pPr>
             <w:r>
               <w:rPr>
                 <w:rFonts w:ascii="Roboto" w:hAnsi="Roboto"/>
-                <w:color w:val="FF0000"/>
+                <w:b/>
               </w:rPr>
               <w:t>[NOS1]</w:t>
             </w:r>
@@ -1007,13 +1031,13 @@
             <w:pPr>
               <w:rPr>
                 <w:rFonts w:ascii="Roboto" w:hAnsi="Roboto"/>
-                <w:color w:val="000000"/>
+                <w:b/>
               </w:rPr>
             </w:pPr>
             <w:r>
               <w:rPr>
                 <w:rFonts w:ascii="Roboto" w:hAnsi="Roboto"/>
-                <w:color w:val="FF0000"/>
+                <w:b/>
               </w:rPr>
               <w:t xml:space="preserve">        [SC1]</w:t>
             </w:r>
@@ -1038,30 +1062,9 @@
             <w:r>
               <w:rPr>
                 <w:rFonts w:ascii="Roboto" w:hAnsi="Roboto"/>
-                <w:color w:val="FF0000"/>
-              </w:rPr>
-              <w:t xml:space="preserve">          </w:t>
-            </w:r>
-            <w:r>
-              <w:rPr>
-                <w:rFonts w:ascii="Roboto" w:hAnsi="Roboto"/>
-                <w:color w:val="FF0000"/>
-              </w:rPr>
-              <w:t>[DN</w:t>
-            </w:r>
-            <w:r>
-              <w:rPr>
-                <w:rFonts w:ascii="Roboto" w:hAnsi="Roboto"/>
-                <w:color w:val="FF0000"/>
-              </w:rPr>
-              <w:t>1</w:t>
-            </w:r>
-            <w:r>
-              <w:rPr>
-                <w:rFonts w:ascii="Roboto" w:hAnsi="Roboto"/>
-                <w:color w:val="FF0000"/>
-              </w:rPr>
-              <w:t>]</w:t>
+                <w:b/>
+              </w:rPr>
+              <w:t xml:space="preserve">          [DN1]</w:t>
             </w:r>
           </w:p>
         </w:tc>
@@ -1078,6 +1081,7 @@
             <w:pPr>
               <w:rPr>
                 <w:rFonts w:ascii="Arial" w:eastAsia="Times New Roman" w:hAnsi="Arial" w:cs="Arial"/>
+                <w:b/>
                 <w:sz w:val="20"/>
                 <w:szCs w:val="20"/>
               </w:rPr>
@@ -1085,7 +1089,7 @@
             <w:r>
               <w:rPr>
                 <w:rFonts w:ascii="Roboto" w:hAnsi="Roboto"/>
-                <w:color w:val="FF0000"/>
+                <w:b/>
               </w:rPr>
               <w:t xml:space="preserve"> [Company Name]</w:t>
             </w:r>
@@ -1101,6 +1105,7 @@
               <w:jc w:val="center"/>
               <w:rPr>
                 <w:rFonts w:ascii="Arial" w:eastAsia="Times New Roman" w:hAnsi="Arial" w:cs="Arial"/>
+                <w:b/>
                 <w:sz w:val="20"/>
                 <w:szCs w:val="20"/>
               </w:rPr>
@@ -1108,7 +1113,7 @@
             <w:r>
               <w:rPr>
                 <w:rFonts w:ascii="Roboto" w:hAnsi="Roboto"/>
-                <w:color w:val="FF0000"/>
+                <w:b/>
               </w:rPr>
               <w:t>[Folio No]</w:t>
             </w:r>
@@ -1122,27 +1127,16 @@
           <w:p>
             <w:pPr>
               <w:jc w:val="center"/>
+              <w:rPr>
+                <w:b/>
+              </w:rPr>
             </w:pPr>
             <w:r>
               <w:rPr>
                 <w:rFonts w:ascii="Roboto" w:hAnsi="Roboto"/>
-                <w:color w:val="FF0000"/>
-              </w:rPr>
-              <w:t>[NOS</w:t>
-            </w:r>
-            <w:r>
-              <w:rPr>
-                <w:rFonts w:ascii="Roboto" w:hAnsi="Roboto"/>
-                <w:color w:val="FF0000"/>
-              </w:rPr>
-              <w:t>2</w:t>
-            </w:r>
-            <w:r>
-              <w:rPr>
-                <w:rFonts w:ascii="Roboto" w:hAnsi="Roboto"/>
-                <w:color w:val="FF0000"/>
-              </w:rPr>
-              <w:t>]</w:t>
+                <w:b/>
+              </w:rPr>
+              <w:t>[NOS2]</w:t>
             </w:r>
           </w:p>
         </w:tc>
@@ -1155,6 +1149,7 @@
             <w:pPr>
               <w:rPr>
                 <w:rFonts w:ascii="Arial" w:eastAsia="Times New Roman" w:hAnsi="Arial" w:cs="Arial"/>
+                <w:b/>
                 <w:sz w:val="20"/>
                 <w:szCs w:val="20"/>
               </w:rPr>
@@ -1162,30 +1157,9 @@
             <w:r>
               <w:rPr>
                 <w:rFonts w:ascii="Roboto" w:hAnsi="Roboto"/>
-                <w:color w:val="FF0000"/>
-              </w:rPr>
-              <w:t xml:space="preserve">        </w:t>
-            </w:r>
-            <w:r>
-              <w:rPr>
-                <w:rFonts w:ascii="Roboto" w:hAnsi="Roboto"/>
-                <w:color w:val="FF0000"/>
-              </w:rPr>
-              <w:t>[SC</w:t>
-            </w:r>
-            <w:r>
-              <w:rPr>
-                <w:rFonts w:ascii="Roboto" w:hAnsi="Roboto"/>
-                <w:color w:val="FF0000"/>
-              </w:rPr>
-              <w:t>2</w:t>
-            </w:r>
-            <w:r>
-              <w:rPr>
-                <w:rFonts w:ascii="Roboto" w:hAnsi="Roboto"/>
-                <w:color w:val="FF0000"/>
-              </w:rPr>
-              <w:t>]</w:t>
+                <w:b/>
+              </w:rPr>
+              <w:t xml:space="preserve">        [SC2]</w:t>
             </w:r>
           </w:p>
         </w:tc>
@@ -1200,36 +1174,15 @@
               <w:ind w:right="573"/>
               <w:rPr>
                 <w:rFonts w:ascii="Roboto" w:hAnsi="Roboto"/>
-                <w:color w:val="FF0000"/>
+                <w:b/>
               </w:rPr>
             </w:pPr>
             <w:r>
               <w:rPr>
                 <w:rFonts w:ascii="Roboto" w:hAnsi="Roboto"/>
-                <w:color w:val="FF0000"/>
-              </w:rPr>
-              <w:t xml:space="preserve">          </w:t>
-            </w:r>
-            <w:r>
-              <w:rPr>
-                <w:rFonts w:ascii="Roboto" w:hAnsi="Roboto"/>
-                <w:color w:val="FF0000"/>
-              </w:rPr>
-              <w:t>[DN</w:t>
-            </w:r>
-            <w:r>
-              <w:rPr>
-                <w:rFonts w:ascii="Roboto" w:hAnsi="Roboto"/>
-                <w:color w:val="FF0000"/>
-              </w:rPr>
-              <w:t>2</w:t>
-            </w:r>
-            <w:r>
-              <w:rPr>
-                <w:rFonts w:ascii="Roboto" w:hAnsi="Roboto"/>
-                <w:color w:val="FF0000"/>
-              </w:rPr>
-              <w:t>]</w:t>
+                <w:b/>
+              </w:rPr>
+              <w:t xml:space="preserve">          [DN2]</w:t>
             </w:r>
           </w:p>
         </w:tc>
@@ -1246,6 +1199,7 @@
             <w:pPr>
               <w:rPr>
                 <w:rFonts w:ascii="Arial" w:eastAsia="Times New Roman" w:hAnsi="Arial" w:cs="Arial"/>
+                <w:b/>
                 <w:sz w:val="20"/>
                 <w:szCs w:val="20"/>
               </w:rPr>
@@ -1253,7 +1207,7 @@
             <w:r>
               <w:rPr>
                 <w:rFonts w:ascii="Roboto" w:hAnsi="Roboto"/>
-                <w:color w:val="FF0000"/>
+                <w:b/>
               </w:rPr>
               <w:t xml:space="preserve"> [Company Name]</w:t>
             </w:r>
@@ -1269,6 +1223,7 @@
               <w:jc w:val="center"/>
               <w:rPr>
                 <w:rFonts w:ascii="Arial" w:eastAsia="Times New Roman" w:hAnsi="Arial" w:cs="Arial"/>
+                <w:b/>
                 <w:sz w:val="20"/>
                 <w:szCs w:val="20"/>
               </w:rPr>
@@ -1276,7 +1231,7 @@
             <w:r>
               <w:rPr>
                 <w:rFonts w:ascii="Roboto" w:hAnsi="Roboto"/>
-                <w:color w:val="FF0000"/>
+                <w:b/>
               </w:rPr>
               <w:t>[Folio No]</w:t>
             </w:r>
@@ -1290,27 +1245,16 @@
           <w:p>
             <w:pPr>
               <w:jc w:val="center"/>
+              <w:rPr>
+                <w:b/>
+              </w:rPr>
             </w:pPr>
             <w:r>
               <w:rPr>
                 <w:rFonts w:ascii="Roboto" w:hAnsi="Roboto"/>
-                <w:color w:val="FF0000"/>
-              </w:rPr>
-              <w:t>[NOS</w:t>
-            </w:r>
-            <w:r>
-              <w:rPr>
-                <w:rFonts w:ascii="Roboto" w:hAnsi="Roboto"/>
-                <w:color w:val="FF0000"/>
-              </w:rPr>
-              <w:t>3</w:t>
-            </w:r>
-            <w:r>
-              <w:rPr>
-                <w:rFonts w:ascii="Roboto" w:hAnsi="Roboto"/>
-                <w:color w:val="FF0000"/>
-              </w:rPr>
-              <w:t>]</w:t>
+                <w:b/>
+              </w:rPr>
+              <w:t>[NOS3]</w:t>
             </w:r>
           </w:p>
         </w:tc>
@@ -1323,6 +1267,7 @@
             <w:pPr>
               <w:rPr>
                 <w:rFonts w:ascii="Arial" w:eastAsia="Times New Roman" w:hAnsi="Arial" w:cs="Arial"/>
+                <w:b/>
                 <w:sz w:val="20"/>
                 <w:szCs w:val="20"/>
               </w:rPr>
@@ -1330,6 +1275,7 @@
             <w:r>
               <w:rPr>
                 <w:rFonts w:ascii="Arial" w:eastAsia="Times New Roman" w:hAnsi="Arial" w:cs="Arial"/>
+                <w:b/>
                 <w:sz w:val="20"/>
                 <w:szCs w:val="20"/>
               </w:rPr>
@@ -1338,23 +1284,9 @@
             <w:r>
               <w:rPr>
                 <w:rFonts w:ascii="Roboto" w:hAnsi="Roboto"/>
-                <w:color w:val="FF0000"/>
-              </w:rPr>
-              <w:t>[SC</w:t>
-            </w:r>
-            <w:r>
-              <w:rPr>
-                <w:rFonts w:ascii="Roboto" w:hAnsi="Roboto"/>
-                <w:color w:val="FF0000"/>
-              </w:rPr>
-              <w:t>3</w:t>
-            </w:r>
-            <w:r>
-              <w:rPr>
-                <w:rFonts w:ascii="Roboto" w:hAnsi="Roboto"/>
-                <w:color w:val="FF0000"/>
-              </w:rPr>
-              <w:t>]</w:t>
+                <w:b/>
+              </w:rPr>
+              <w:t>[SC3]</w:t>
             </w:r>
           </w:p>
         </w:tc>
@@ -1369,36 +1301,15 @@
               <w:ind w:right="573"/>
               <w:rPr>
                 <w:rFonts w:ascii="Roboto" w:hAnsi="Roboto"/>
-                <w:color w:val="FF0000"/>
+                <w:b/>
               </w:rPr>
             </w:pPr>
             <w:r>
               <w:rPr>
                 <w:rFonts w:ascii="Roboto" w:hAnsi="Roboto"/>
-                <w:color w:val="FF0000"/>
-              </w:rPr>
-              <w:t xml:space="preserve">          </w:t>
-            </w:r>
-            <w:r>
-              <w:rPr>
-                <w:rFonts w:ascii="Roboto" w:hAnsi="Roboto"/>
-                <w:color w:val="FF0000"/>
-              </w:rPr>
-              <w:t>[DN</w:t>
-            </w:r>
-            <w:r>
-              <w:rPr>
-                <w:rFonts w:ascii="Roboto" w:hAnsi="Roboto"/>
-                <w:color w:val="FF0000"/>
-              </w:rPr>
-              <w:t>3</w:t>
-            </w:r>
-            <w:r>
-              <w:rPr>
-                <w:rFonts w:ascii="Roboto" w:hAnsi="Roboto"/>
-                <w:color w:val="FF0000"/>
-              </w:rPr>
-              <w:t>]</w:t>
+                <w:b/>
+              </w:rPr>
+              <w:t xml:space="preserve">          [DN3]</w:t>
             </w:r>
           </w:p>
         </w:tc>
@@ -1415,6 +1326,7 @@
             <w:pPr>
               <w:rPr>
                 <w:rFonts w:ascii="Arial" w:eastAsia="Times New Roman" w:hAnsi="Arial" w:cs="Arial"/>
+                <w:b/>
                 <w:sz w:val="20"/>
                 <w:szCs w:val="20"/>
               </w:rPr>
@@ -1422,7 +1334,7 @@
             <w:r>
               <w:rPr>
                 <w:rFonts w:ascii="Roboto" w:hAnsi="Roboto"/>
-                <w:color w:val="FF0000"/>
+                <w:b/>
               </w:rPr>
               <w:t xml:space="preserve"> [Company Name]</w:t>
             </w:r>
@@ -1438,6 +1350,7 @@
               <w:jc w:val="center"/>
               <w:rPr>
                 <w:rFonts w:ascii="Arial" w:eastAsia="Times New Roman" w:hAnsi="Arial" w:cs="Arial"/>
+                <w:b/>
                 <w:sz w:val="20"/>
                 <w:szCs w:val="20"/>
               </w:rPr>
@@ -1445,7 +1358,7 @@
             <w:r>
               <w:rPr>
                 <w:rFonts w:ascii="Roboto" w:hAnsi="Roboto"/>
-                <w:color w:val="FF0000"/>
+                <w:b/>
               </w:rPr>
               <w:t>[Folio No]</w:t>
             </w:r>
@@ -1459,27 +1372,16 @@
           <w:p>
             <w:pPr>
               <w:jc w:val="center"/>
+              <w:rPr>
+                <w:b/>
+              </w:rPr>
             </w:pPr>
             <w:r>
               <w:rPr>
                 <w:rFonts w:ascii="Roboto" w:hAnsi="Roboto"/>
-                <w:color w:val="FF0000"/>
-              </w:rPr>
-              <w:t>[NOS</w:t>
-            </w:r>
-            <w:r>
-              <w:rPr>
-                <w:rFonts w:ascii="Roboto" w:hAnsi="Roboto"/>
-                <w:color w:val="FF0000"/>
-              </w:rPr>
-              <w:t>4</w:t>
-            </w:r>
-            <w:r>
-              <w:rPr>
-                <w:rFonts w:ascii="Roboto" w:hAnsi="Roboto"/>
-                <w:color w:val="FF0000"/>
-              </w:rPr>
-              <w:t>]</w:t>
+                <w:b/>
+              </w:rPr>
+              <w:t>[NOS4]</w:t>
             </w:r>
           </w:p>
         </w:tc>
@@ -1492,6 +1394,7 @@
             <w:pPr>
               <w:rPr>
                 <w:rFonts w:ascii="Arial" w:eastAsia="Times New Roman" w:hAnsi="Arial" w:cs="Arial"/>
+                <w:b/>
                 <w:sz w:val="20"/>
                 <w:szCs w:val="20"/>
               </w:rPr>
@@ -1499,6 +1402,7 @@
             <w:r>
               <w:rPr>
                 <w:rFonts w:ascii="Arial" w:eastAsia="Times New Roman" w:hAnsi="Arial" w:cs="Arial"/>
+                <w:b/>
                 <w:sz w:val="20"/>
                 <w:szCs w:val="20"/>
               </w:rPr>
@@ -1507,23 +1411,9 @@
             <w:r>
               <w:rPr>
                 <w:rFonts w:ascii="Roboto" w:hAnsi="Roboto"/>
-                <w:color w:val="FF0000"/>
-              </w:rPr>
-              <w:t>[SC</w:t>
-            </w:r>
-            <w:r>
-              <w:rPr>
-                <w:rFonts w:ascii="Roboto" w:hAnsi="Roboto"/>
-                <w:color w:val="FF0000"/>
-              </w:rPr>
-              <w:t>4</w:t>
-            </w:r>
-            <w:r>
-              <w:rPr>
-                <w:rFonts w:ascii="Roboto" w:hAnsi="Roboto"/>
-                <w:color w:val="FF0000"/>
-              </w:rPr>
-              <w:t>]</w:t>
+                <w:b/>
+              </w:rPr>
+              <w:t>[SC4]</w:t>
             </w:r>
           </w:p>
         </w:tc>
@@ -1538,36 +1428,15 @@
               <w:ind w:right="573"/>
               <w:rPr>
                 <w:rFonts w:ascii="Roboto" w:hAnsi="Roboto"/>
-                <w:color w:val="FF0000"/>
+                <w:b/>
               </w:rPr>
             </w:pPr>
             <w:r>
               <w:rPr>
                 <w:rFonts w:ascii="Roboto" w:hAnsi="Roboto"/>
-                <w:color w:val="FF0000"/>
-              </w:rPr>
-              <w:t xml:space="preserve">          </w:t>
-            </w:r>
-            <w:r>
-              <w:rPr>
-                <w:rFonts w:ascii="Roboto" w:hAnsi="Roboto"/>
-                <w:color w:val="FF0000"/>
-              </w:rPr>
-              <w:t>[DN</w:t>
-            </w:r>
-            <w:r>
-              <w:rPr>
-                <w:rFonts w:ascii="Roboto" w:hAnsi="Roboto"/>
-                <w:color w:val="FF0000"/>
-              </w:rPr>
-              <w:t>4</w:t>
-            </w:r>
-            <w:r>
-              <w:rPr>
-                <w:rFonts w:ascii="Roboto" w:hAnsi="Roboto"/>
-                <w:color w:val="FF0000"/>
-              </w:rPr>
-              <w:t>]</w:t>
+                <w:b/>
+              </w:rPr>
+              <w:t xml:space="preserve">          [DN4]</w:t>
             </w:r>
           </w:p>
         </w:tc>
@@ -1584,6 +1453,7 @@
             <w:pPr>
               <w:rPr>
                 <w:rFonts w:ascii="Arial" w:eastAsia="Times New Roman" w:hAnsi="Arial" w:cs="Arial"/>
+                <w:b/>
                 <w:sz w:val="20"/>
                 <w:szCs w:val="20"/>
               </w:rPr>
@@ -1591,7 +1461,7 @@
             <w:r>
               <w:rPr>
                 <w:rFonts w:ascii="Roboto" w:hAnsi="Roboto"/>
-                <w:color w:val="FF0000"/>
+                <w:b/>
               </w:rPr>
               <w:t xml:space="preserve"> [Company Name]</w:t>
             </w:r>
@@ -1607,6 +1477,7 @@
               <w:jc w:val="center"/>
               <w:rPr>
                 <w:rFonts w:ascii="Arial" w:eastAsia="Times New Roman" w:hAnsi="Arial" w:cs="Arial"/>
+                <w:b/>
                 <w:sz w:val="20"/>
                 <w:szCs w:val="20"/>
               </w:rPr>
@@ -1614,7 +1485,7 @@
             <w:r>
               <w:rPr>
                 <w:rFonts w:ascii="Roboto" w:hAnsi="Roboto"/>
-                <w:color w:val="FF0000"/>
+                <w:b/>
               </w:rPr>
               <w:t>[Folio No]</w:t>
             </w:r>
@@ -1628,27 +1499,16 @@
           <w:p>
             <w:pPr>
               <w:jc w:val="center"/>
+              <w:rPr>
+                <w:b/>
+              </w:rPr>
             </w:pPr>
             <w:r>
               <w:rPr>
                 <w:rFonts w:ascii="Roboto" w:hAnsi="Roboto"/>
-                <w:color w:val="FF0000"/>
-              </w:rPr>
-              <w:t>[NOS</w:t>
-            </w:r>
-            <w:r>
-              <w:rPr>
-                <w:rFonts w:ascii="Roboto" w:hAnsi="Roboto"/>
-                <w:color w:val="FF0000"/>
-              </w:rPr>
-              <w:t>5</w:t>
-            </w:r>
-            <w:r>
-              <w:rPr>
-                <w:rFonts w:ascii="Roboto" w:hAnsi="Roboto"/>
-                <w:color w:val="FF0000"/>
-              </w:rPr>
-              <w:t>]</w:t>
+                <w:b/>
+              </w:rPr>
+              <w:t>[NOS5]</w:t>
             </w:r>
           </w:p>
         </w:tc>
@@ -1661,6 +1521,7 @@
             <w:pPr>
               <w:rPr>
                 <w:rFonts w:ascii="Arial" w:eastAsia="Times New Roman" w:hAnsi="Arial" w:cs="Arial"/>
+                <w:b/>
                 <w:sz w:val="20"/>
                 <w:szCs w:val="20"/>
               </w:rPr>
@@ -1668,6 +1529,7 @@
             <w:r>
               <w:rPr>
                 <w:rFonts w:ascii="Arial" w:eastAsia="Times New Roman" w:hAnsi="Arial" w:cs="Arial"/>
+                <w:b/>
                 <w:sz w:val="20"/>
                 <w:szCs w:val="20"/>
               </w:rPr>
@@ -1676,23 +1538,9 @@
             <w:r>
               <w:rPr>
                 <w:rFonts w:ascii="Roboto" w:hAnsi="Roboto"/>
-                <w:color w:val="FF0000"/>
-              </w:rPr>
-              <w:t>[SC</w:t>
-            </w:r>
-            <w:r>
-              <w:rPr>
-                <w:rFonts w:ascii="Roboto" w:hAnsi="Roboto"/>
-                <w:color w:val="FF0000"/>
-              </w:rPr>
-              <w:t>5</w:t>
-            </w:r>
-            <w:r>
-              <w:rPr>
-                <w:rFonts w:ascii="Roboto" w:hAnsi="Roboto"/>
-                <w:color w:val="FF0000"/>
-              </w:rPr>
-              <w:t>]</w:t>
+                <w:b/>
+              </w:rPr>
+              <w:t>[SC5]</w:t>
             </w:r>
           </w:p>
         </w:tc>
@@ -1707,34 +1555,854 @@
               <w:ind w:right="573"/>
               <w:rPr>
                 <w:rFonts w:ascii="Roboto" w:hAnsi="Roboto"/>
-                <w:color w:val="FF0000"/>
+                <w:b/>
               </w:rPr>
             </w:pPr>
             <w:r>
               <w:rPr>
                 <w:rFonts w:ascii="Roboto" w:hAnsi="Roboto"/>
-                <w:color w:val="FF0000"/>
-              </w:rPr>
-              <w:t xml:space="preserve">          </w:t>
-            </w:r>
-            <w:r>
-              <w:rPr>
-                <w:rFonts w:ascii="Roboto" w:hAnsi="Roboto"/>
-                <w:color w:val="FF0000"/>
-              </w:rPr>
-              <w:t>[DN</w:t>
-            </w:r>
-            <w:r>
-              <w:rPr>
-                <w:rFonts w:ascii="Roboto" w:hAnsi="Roboto"/>
-                <w:color w:val="FF0000"/>
-              </w:rPr>
-              <w:t>5</w:t>
-            </w:r>
-            <w:r>
-              <w:rPr>
-                <w:rFonts w:ascii="Roboto" w:hAnsi="Roboto"/>
-                <w:color w:val="FF0000"/>
+                <w:b/>
+              </w:rPr>
+              <w:t xml:space="preserve">          [DN5]</w:t>
+            </w:r>
+          </w:p>
+        </w:tc>
+      </w:tr>
+      <w:tr>
+        <w:trPr>
+          <w:trHeight w:val="306"/>
+        </w:trPr>
+        <w:tc>
+          <w:tcPr>
+            <w:tcW w:w="2128" w:type="dxa"/>
+          </w:tcPr>
+          <w:p>
+            <w:pPr>
+              <w:rPr>
+                <w:rFonts w:ascii="Roboto" w:hAnsi="Roboto"/>
+                <w:b/>
+              </w:rPr>
+            </w:pPr>
+            <w:r>
+              <w:rPr>
+                <w:rFonts w:ascii="Roboto" w:hAnsi="Roboto"/>
+                <w:b/>
+              </w:rPr>
+              <w:t xml:space="preserve"> [Company Name]</w:t>
+            </w:r>
+          </w:p>
+        </w:tc>
+        <w:tc>
+          <w:tcPr>
+            <w:tcW w:w="1842" w:type="dxa"/>
+            <w:shd w:val="clear" w:color="auto" w:fill="auto"/>
+          </w:tcPr>
+          <w:p>
+            <w:pPr>
+              <w:jc w:val="center"/>
+              <w:rPr>
+                <w:rFonts w:ascii="Roboto" w:hAnsi="Roboto"/>
+                <w:b/>
+              </w:rPr>
+            </w:pPr>
+            <w:r>
+              <w:rPr>
+                <w:rFonts w:ascii="Roboto" w:hAnsi="Roboto"/>
+                <w:b/>
+              </w:rPr>
+              <w:t>[Folio No]</w:t>
+            </w:r>
+          </w:p>
+        </w:tc>
+        <w:tc>
+          <w:tcPr>
+            <w:tcW w:w="1134" w:type="dxa"/>
+            <w:shd w:val="clear" w:color="auto" w:fill="auto"/>
+          </w:tcPr>
+          <w:p>
+            <w:pPr>
+              <w:jc w:val="center"/>
+              <w:rPr>
+                <w:b/>
+              </w:rPr>
+            </w:pPr>
+            <w:r>
+              <w:rPr>
+                <w:rFonts w:ascii="Roboto" w:hAnsi="Roboto"/>
+                <w:b/>
+              </w:rPr>
+              <w:t>[NOS</w:t>
+            </w:r>
+            <w:r>
+              <w:rPr>
+                <w:rFonts w:ascii="Roboto" w:hAnsi="Roboto"/>
+                <w:b/>
+              </w:rPr>
+              <w:t>6</w:t>
+            </w:r>
+            <w:r>
+              <w:rPr>
+                <w:rFonts w:ascii="Roboto" w:hAnsi="Roboto"/>
+                <w:b/>
+              </w:rPr>
+              <w:t>]</w:t>
+            </w:r>
+          </w:p>
+        </w:tc>
+        <w:tc>
+          <w:tcPr>
+            <w:tcW w:w="1843" w:type="dxa"/>
+            <w:shd w:val="clear" w:color="auto" w:fill="auto"/>
+          </w:tcPr>
+          <w:p>
+            <w:pPr>
+              <w:rPr>
+                <w:rFonts w:ascii="Arial" w:eastAsia="Times New Roman" w:hAnsi="Arial" w:cs="Arial"/>
+                <w:b/>
+                <w:sz w:val="20"/>
+                <w:szCs w:val="20"/>
+              </w:rPr>
+            </w:pPr>
+            <w:r>
+              <w:rPr>
+                <w:rFonts w:ascii="Arial" w:eastAsia="Times New Roman" w:hAnsi="Arial" w:cs="Arial"/>
+                <w:b/>
+                <w:sz w:val="20"/>
+                <w:szCs w:val="20"/>
+              </w:rPr>
+              <w:t xml:space="preserve">        </w:t>
+            </w:r>
+            <w:r>
+              <w:rPr>
+                <w:rFonts w:ascii="Roboto" w:hAnsi="Roboto"/>
+                <w:b/>
+              </w:rPr>
+              <w:t>[SC</w:t>
+            </w:r>
+            <w:r>
+              <w:rPr>
+                <w:rFonts w:ascii="Roboto" w:hAnsi="Roboto"/>
+                <w:b/>
+              </w:rPr>
+              <w:t>6</w:t>
+            </w:r>
+            <w:r>
+              <w:rPr>
+                <w:rFonts w:ascii="Roboto" w:hAnsi="Roboto"/>
+                <w:b/>
+              </w:rPr>
+              <w:t>]</w:t>
+            </w:r>
+          </w:p>
+        </w:tc>
+        <w:tc>
+          <w:tcPr>
+            <w:tcW w:w="2693" w:type="dxa"/>
+            <w:gridSpan w:val="2"/>
+            <w:shd w:val="clear" w:color="auto" w:fill="auto"/>
+          </w:tcPr>
+          <w:p>
+            <w:pPr>
+              <w:ind w:right="573"/>
+              <w:rPr>
+                <w:rFonts w:ascii="Roboto" w:hAnsi="Roboto"/>
+                <w:b/>
+              </w:rPr>
+            </w:pPr>
+            <w:r>
+              <w:rPr>
+                <w:rFonts w:ascii="Roboto" w:hAnsi="Roboto"/>
+                <w:b/>
+              </w:rPr>
+              <w:t xml:space="preserve">          [DN</w:t>
+            </w:r>
+            <w:r>
+              <w:rPr>
+                <w:rFonts w:ascii="Roboto" w:hAnsi="Roboto"/>
+                <w:b/>
+              </w:rPr>
+              <w:t>6</w:t>
+            </w:r>
+            <w:r>
+              <w:rPr>
+                <w:rFonts w:ascii="Roboto" w:hAnsi="Roboto"/>
+                <w:b/>
+              </w:rPr>
+              <w:t>]</w:t>
+            </w:r>
+          </w:p>
+        </w:tc>
+      </w:tr>
+      <w:tr>
+        <w:trPr>
+          <w:trHeight w:val="306"/>
+        </w:trPr>
+        <w:tc>
+          <w:tcPr>
+            <w:tcW w:w="2128" w:type="dxa"/>
+          </w:tcPr>
+          <w:p>
+            <w:pPr>
+              <w:rPr>
+                <w:rFonts w:ascii="Arial" w:eastAsia="Times New Roman" w:hAnsi="Arial" w:cs="Arial"/>
+                <w:b/>
+                <w:sz w:val="20"/>
+                <w:szCs w:val="20"/>
+              </w:rPr>
+            </w:pPr>
+            <w:r>
+              <w:rPr>
+                <w:rFonts w:ascii="Roboto" w:hAnsi="Roboto"/>
+                <w:b/>
+              </w:rPr>
+              <w:t xml:space="preserve"> [Company Name]</w:t>
+            </w:r>
+          </w:p>
+        </w:tc>
+        <w:tc>
+          <w:tcPr>
+            <w:tcW w:w="1842" w:type="dxa"/>
+            <w:shd w:val="clear" w:color="auto" w:fill="auto"/>
+          </w:tcPr>
+          <w:p>
+            <w:pPr>
+              <w:jc w:val="center"/>
+              <w:rPr>
+                <w:rFonts w:ascii="Arial" w:eastAsia="Times New Roman" w:hAnsi="Arial" w:cs="Arial"/>
+                <w:b/>
+                <w:sz w:val="20"/>
+                <w:szCs w:val="20"/>
+              </w:rPr>
+            </w:pPr>
+            <w:r>
+              <w:rPr>
+                <w:rFonts w:ascii="Roboto" w:hAnsi="Roboto"/>
+                <w:b/>
+              </w:rPr>
+              <w:t>[Folio No]</w:t>
+            </w:r>
+          </w:p>
+        </w:tc>
+        <w:tc>
+          <w:tcPr>
+            <w:tcW w:w="1134" w:type="dxa"/>
+            <w:shd w:val="clear" w:color="auto" w:fill="auto"/>
+          </w:tcPr>
+          <w:p>
+            <w:pPr>
+              <w:jc w:val="center"/>
+              <w:rPr>
+                <w:b/>
+              </w:rPr>
+            </w:pPr>
+            <w:r>
+              <w:rPr>
+                <w:rFonts w:ascii="Roboto" w:hAnsi="Roboto"/>
+                <w:b/>
+              </w:rPr>
+              <w:t>[NOS</w:t>
+            </w:r>
+            <w:r>
+              <w:rPr>
+                <w:rFonts w:ascii="Roboto" w:hAnsi="Roboto"/>
+                <w:b/>
+              </w:rPr>
+              <w:t>7</w:t>
+            </w:r>
+            <w:r>
+              <w:rPr>
+                <w:rFonts w:ascii="Roboto" w:hAnsi="Roboto"/>
+                <w:b/>
+              </w:rPr>
+              <w:t>]</w:t>
+            </w:r>
+          </w:p>
+        </w:tc>
+        <w:tc>
+          <w:tcPr>
+            <w:tcW w:w="1843" w:type="dxa"/>
+            <w:shd w:val="clear" w:color="auto" w:fill="auto"/>
+          </w:tcPr>
+          <w:p>
+            <w:pPr>
+              <w:rPr>
+                <w:rFonts w:ascii="Arial" w:eastAsia="Times New Roman" w:hAnsi="Arial" w:cs="Arial"/>
+                <w:b/>
+                <w:sz w:val="20"/>
+                <w:szCs w:val="20"/>
+              </w:rPr>
+            </w:pPr>
+            <w:r>
+              <w:rPr>
+                <w:rFonts w:ascii="Arial" w:eastAsia="Times New Roman" w:hAnsi="Arial" w:cs="Arial"/>
+                <w:b/>
+                <w:sz w:val="20"/>
+                <w:szCs w:val="20"/>
+              </w:rPr>
+              <w:t xml:space="preserve">        </w:t>
+            </w:r>
+            <w:r>
+              <w:rPr>
+                <w:rFonts w:ascii="Roboto" w:hAnsi="Roboto"/>
+                <w:b/>
+              </w:rPr>
+              <w:t>[SC</w:t>
+            </w:r>
+            <w:r>
+              <w:rPr>
+                <w:rFonts w:ascii="Roboto" w:hAnsi="Roboto"/>
+                <w:b/>
+              </w:rPr>
+              <w:t>7</w:t>
+            </w:r>
+            <w:r>
+              <w:rPr>
+                <w:rFonts w:ascii="Roboto" w:hAnsi="Roboto"/>
+                <w:b/>
+              </w:rPr>
+              <w:t>]</w:t>
+            </w:r>
+          </w:p>
+        </w:tc>
+        <w:tc>
+          <w:tcPr>
+            <w:tcW w:w="2693" w:type="dxa"/>
+            <w:gridSpan w:val="2"/>
+            <w:shd w:val="clear" w:color="auto" w:fill="auto"/>
+          </w:tcPr>
+          <w:p>
+            <w:pPr>
+              <w:ind w:right="573"/>
+              <w:rPr>
+                <w:rFonts w:ascii="Roboto" w:hAnsi="Roboto"/>
+                <w:b/>
+              </w:rPr>
+            </w:pPr>
+            <w:r>
+              <w:rPr>
+                <w:rFonts w:ascii="Roboto" w:hAnsi="Roboto"/>
+                <w:b/>
+              </w:rPr>
+              <w:t xml:space="preserve">          [DN</w:t>
+            </w:r>
+            <w:r>
+              <w:rPr>
+                <w:rFonts w:ascii="Roboto" w:hAnsi="Roboto"/>
+                <w:b/>
+              </w:rPr>
+              <w:t>7</w:t>
+            </w:r>
+            <w:r>
+              <w:rPr>
+                <w:rFonts w:ascii="Roboto" w:hAnsi="Roboto"/>
+                <w:b/>
+              </w:rPr>
+              <w:t>]</w:t>
+            </w:r>
+          </w:p>
+        </w:tc>
+      </w:tr>
+      <w:tr>
+        <w:trPr>
+          <w:trHeight w:val="306"/>
+        </w:trPr>
+        <w:tc>
+          <w:tcPr>
+            <w:tcW w:w="2128" w:type="dxa"/>
+          </w:tcPr>
+          <w:p>
+            <w:pPr>
+              <w:rPr>
+                <w:rFonts w:ascii="Arial" w:eastAsia="Times New Roman" w:hAnsi="Arial" w:cs="Arial"/>
+                <w:b/>
+                <w:sz w:val="20"/>
+                <w:szCs w:val="20"/>
+              </w:rPr>
+            </w:pPr>
+            <w:r>
+              <w:rPr>
+                <w:rFonts w:ascii="Roboto" w:hAnsi="Roboto"/>
+                <w:b/>
+              </w:rPr>
+              <w:t xml:space="preserve"> [Company Name]</w:t>
+            </w:r>
+          </w:p>
+        </w:tc>
+        <w:tc>
+          <w:tcPr>
+            <w:tcW w:w="1842" w:type="dxa"/>
+            <w:shd w:val="clear" w:color="auto" w:fill="auto"/>
+          </w:tcPr>
+          <w:p>
+            <w:pPr>
+              <w:jc w:val="center"/>
+              <w:rPr>
+                <w:rFonts w:ascii="Arial" w:eastAsia="Times New Roman" w:hAnsi="Arial" w:cs="Arial"/>
+                <w:b/>
+                <w:sz w:val="20"/>
+                <w:szCs w:val="20"/>
+              </w:rPr>
+            </w:pPr>
+            <w:r>
+              <w:rPr>
+                <w:rFonts w:ascii="Roboto" w:hAnsi="Roboto"/>
+                <w:b/>
+              </w:rPr>
+              <w:t>[Folio No]</w:t>
+            </w:r>
+          </w:p>
+        </w:tc>
+        <w:tc>
+          <w:tcPr>
+            <w:tcW w:w="1134" w:type="dxa"/>
+            <w:shd w:val="clear" w:color="auto" w:fill="auto"/>
+          </w:tcPr>
+          <w:p>
+            <w:pPr>
+              <w:jc w:val="center"/>
+              <w:rPr>
+                <w:b/>
+              </w:rPr>
+            </w:pPr>
+            <w:r>
+              <w:rPr>
+                <w:rFonts w:ascii="Roboto" w:hAnsi="Roboto"/>
+                <w:b/>
+              </w:rPr>
+              <w:t>[NOS</w:t>
+            </w:r>
+            <w:r>
+              <w:rPr>
+                <w:rFonts w:ascii="Roboto" w:hAnsi="Roboto"/>
+                <w:b/>
+              </w:rPr>
+              <w:t>8</w:t>
+            </w:r>
+            <w:r>
+              <w:rPr>
+                <w:rFonts w:ascii="Roboto" w:hAnsi="Roboto"/>
+                <w:b/>
+              </w:rPr>
+              <w:t>]</w:t>
+            </w:r>
+          </w:p>
+        </w:tc>
+        <w:tc>
+          <w:tcPr>
+            <w:tcW w:w="1843" w:type="dxa"/>
+            <w:shd w:val="clear" w:color="auto" w:fill="auto"/>
+          </w:tcPr>
+          <w:p>
+            <w:pPr>
+              <w:rPr>
+                <w:rFonts w:ascii="Arial" w:eastAsia="Times New Roman" w:hAnsi="Arial" w:cs="Arial"/>
+                <w:b/>
+                <w:sz w:val="20"/>
+                <w:szCs w:val="20"/>
+              </w:rPr>
+            </w:pPr>
+            <w:r>
+              <w:rPr>
+                <w:rFonts w:ascii="Arial" w:eastAsia="Times New Roman" w:hAnsi="Arial" w:cs="Arial"/>
+                <w:b/>
+                <w:sz w:val="20"/>
+                <w:szCs w:val="20"/>
+              </w:rPr>
+              <w:t xml:space="preserve">        </w:t>
+            </w:r>
+            <w:r>
+              <w:rPr>
+                <w:rFonts w:ascii="Roboto" w:hAnsi="Roboto"/>
+                <w:b/>
+              </w:rPr>
+              <w:t>[SC</w:t>
+            </w:r>
+            <w:r>
+              <w:rPr>
+                <w:rFonts w:ascii="Roboto" w:hAnsi="Roboto"/>
+                <w:b/>
+              </w:rPr>
+              <w:t>8</w:t>
+            </w:r>
+            <w:r>
+              <w:rPr>
+                <w:rFonts w:ascii="Roboto" w:hAnsi="Roboto"/>
+                <w:b/>
+              </w:rPr>
+              <w:t>]</w:t>
+            </w:r>
+          </w:p>
+        </w:tc>
+        <w:tc>
+          <w:tcPr>
+            <w:tcW w:w="2693" w:type="dxa"/>
+            <w:gridSpan w:val="2"/>
+            <w:shd w:val="clear" w:color="auto" w:fill="auto"/>
+          </w:tcPr>
+          <w:p>
+            <w:pPr>
+              <w:ind w:right="573"/>
+              <w:rPr>
+                <w:rFonts w:ascii="Roboto" w:hAnsi="Roboto"/>
+                <w:b/>
+              </w:rPr>
+            </w:pPr>
+            <w:r>
+              <w:rPr>
+                <w:rFonts w:ascii="Roboto" w:hAnsi="Roboto"/>
+                <w:b/>
+              </w:rPr>
+              <w:t xml:space="preserve">          [DN</w:t>
+            </w:r>
+            <w:r>
+              <w:rPr>
+                <w:rFonts w:ascii="Roboto" w:hAnsi="Roboto"/>
+                <w:b/>
+              </w:rPr>
+              <w:t>8</w:t>
+            </w:r>
+            <w:r>
+              <w:rPr>
+                <w:rFonts w:ascii="Roboto" w:hAnsi="Roboto"/>
+                <w:b/>
+              </w:rPr>
+              <w:t>]</w:t>
+            </w:r>
+          </w:p>
+        </w:tc>
+      </w:tr>
+      <w:tr>
+        <w:trPr>
+          <w:trHeight w:val="306"/>
+        </w:trPr>
+        <w:tc>
+          <w:tcPr>
+            <w:tcW w:w="2128" w:type="dxa"/>
+          </w:tcPr>
+          <w:p>
+            <w:pPr>
+              <w:rPr>
+                <w:rFonts w:ascii="Arial" w:eastAsia="Times New Roman" w:hAnsi="Arial" w:cs="Arial"/>
+                <w:b/>
+                <w:sz w:val="20"/>
+                <w:szCs w:val="20"/>
+              </w:rPr>
+            </w:pPr>
+            <w:r>
+              <w:rPr>
+                <w:rFonts w:ascii="Roboto" w:hAnsi="Roboto"/>
+                <w:b/>
+              </w:rPr>
+              <w:t xml:space="preserve"> [Company Name]</w:t>
+            </w:r>
+          </w:p>
+        </w:tc>
+        <w:tc>
+          <w:tcPr>
+            <w:tcW w:w="1842" w:type="dxa"/>
+            <w:shd w:val="clear" w:color="auto" w:fill="auto"/>
+          </w:tcPr>
+          <w:p>
+            <w:pPr>
+              <w:jc w:val="center"/>
+              <w:rPr>
+                <w:rFonts w:ascii="Arial" w:eastAsia="Times New Roman" w:hAnsi="Arial" w:cs="Arial"/>
+                <w:b/>
+                <w:sz w:val="20"/>
+                <w:szCs w:val="20"/>
+              </w:rPr>
+            </w:pPr>
+            <w:r>
+              <w:rPr>
+                <w:rFonts w:ascii="Roboto" w:hAnsi="Roboto"/>
+                <w:b/>
+              </w:rPr>
+              <w:t>[Folio No]</w:t>
+            </w:r>
+          </w:p>
+        </w:tc>
+        <w:tc>
+          <w:tcPr>
+            <w:tcW w:w="1134" w:type="dxa"/>
+            <w:shd w:val="clear" w:color="auto" w:fill="auto"/>
+          </w:tcPr>
+          <w:p>
+            <w:pPr>
+              <w:jc w:val="center"/>
+              <w:rPr>
+                <w:b/>
+              </w:rPr>
+            </w:pPr>
+            <w:r>
+              <w:rPr>
+                <w:rFonts w:ascii="Roboto" w:hAnsi="Roboto"/>
+                <w:b/>
+              </w:rPr>
+              <w:t>[NOS</w:t>
+            </w:r>
+            <w:r>
+              <w:rPr>
+                <w:rFonts w:ascii="Roboto" w:hAnsi="Roboto"/>
+                <w:b/>
+              </w:rPr>
+              <w:t>9</w:t>
+            </w:r>
+            <w:r>
+              <w:rPr>
+                <w:rFonts w:ascii="Roboto" w:hAnsi="Roboto"/>
+                <w:b/>
+              </w:rPr>
+              <w:t>]</w:t>
+            </w:r>
+          </w:p>
+        </w:tc>
+        <w:tc>
+          <w:tcPr>
+            <w:tcW w:w="1843" w:type="dxa"/>
+            <w:shd w:val="clear" w:color="auto" w:fill="auto"/>
+          </w:tcPr>
+          <w:p>
+            <w:pPr>
+              <w:rPr>
+                <w:rFonts w:ascii="Arial" w:eastAsia="Times New Roman" w:hAnsi="Arial" w:cs="Arial"/>
+                <w:b/>
+                <w:sz w:val="20"/>
+                <w:szCs w:val="20"/>
+              </w:rPr>
+            </w:pPr>
+            <w:r>
+              <w:rPr>
+                <w:rFonts w:ascii="Arial" w:eastAsia="Times New Roman" w:hAnsi="Arial" w:cs="Arial"/>
+                <w:b/>
+                <w:sz w:val="20"/>
+                <w:szCs w:val="20"/>
+              </w:rPr>
+              <w:t xml:space="preserve">        </w:t>
+            </w:r>
+            <w:r>
+              <w:rPr>
+                <w:rFonts w:ascii="Roboto" w:hAnsi="Roboto"/>
+                <w:b/>
+              </w:rPr>
+              <w:t>[SC</w:t>
+            </w:r>
+            <w:r>
+              <w:rPr>
+                <w:rFonts w:ascii="Roboto" w:hAnsi="Roboto"/>
+                <w:b/>
+              </w:rPr>
+              <w:t>9</w:t>
+            </w:r>
+            <w:r>
+              <w:rPr>
+                <w:rFonts w:ascii="Roboto" w:hAnsi="Roboto"/>
+                <w:b/>
+              </w:rPr>
+              <w:t>]</w:t>
+            </w:r>
+          </w:p>
+        </w:tc>
+        <w:tc>
+          <w:tcPr>
+            <w:tcW w:w="2693" w:type="dxa"/>
+            <w:gridSpan w:val="2"/>
+            <w:shd w:val="clear" w:color="auto" w:fill="auto"/>
+          </w:tcPr>
+          <w:p>
+            <w:pPr>
+              <w:ind w:right="573"/>
+              <w:rPr>
+                <w:rFonts w:ascii="Roboto" w:hAnsi="Roboto"/>
+                <w:b/>
+              </w:rPr>
+            </w:pPr>
+            <w:r>
+              <w:rPr>
+                <w:rFonts w:ascii="Roboto" w:hAnsi="Roboto"/>
+                <w:b/>
+              </w:rPr>
+              <w:t xml:space="preserve">          [DN</w:t>
+            </w:r>
+            <w:r>
+              <w:rPr>
+                <w:rFonts w:ascii="Roboto" w:hAnsi="Roboto"/>
+                <w:b/>
+              </w:rPr>
+              <w:t>9</w:t>
+            </w:r>
+            <w:r>
+              <w:rPr>
+                <w:rFonts w:ascii="Roboto" w:hAnsi="Roboto"/>
+                <w:b/>
+              </w:rPr>
+              <w:t>]</w:t>
+            </w:r>
+          </w:p>
+        </w:tc>
+      </w:tr>
+      <w:tr>
+        <w:trPr>
+          <w:trHeight w:val="306"/>
+        </w:trPr>
+        <w:tc>
+          <w:tcPr>
+            <w:tcW w:w="2128" w:type="dxa"/>
+          </w:tcPr>
+          <w:p>
+            <w:pPr>
+              <w:rPr>
+                <w:rFonts w:ascii="Arial" w:eastAsia="Times New Roman" w:hAnsi="Arial" w:cs="Arial"/>
+                <w:b/>
+                <w:sz w:val="20"/>
+                <w:szCs w:val="20"/>
+              </w:rPr>
+            </w:pPr>
+            <w:r>
+              <w:rPr>
+                <w:rFonts w:ascii="Roboto" w:hAnsi="Roboto"/>
+                <w:b/>
+              </w:rPr>
+              <w:t xml:space="preserve"> [Company Name]</w:t>
+            </w:r>
+          </w:p>
+        </w:tc>
+        <w:tc>
+          <w:tcPr>
+            <w:tcW w:w="1842" w:type="dxa"/>
+            <w:shd w:val="clear" w:color="auto" w:fill="auto"/>
+          </w:tcPr>
+          <w:p>
+            <w:pPr>
+              <w:jc w:val="center"/>
+              <w:rPr>
+                <w:rFonts w:ascii="Arial" w:eastAsia="Times New Roman" w:hAnsi="Arial" w:cs="Arial"/>
+                <w:b/>
+                <w:sz w:val="20"/>
+                <w:szCs w:val="20"/>
+              </w:rPr>
+            </w:pPr>
+            <w:r>
+              <w:rPr>
+                <w:rFonts w:ascii="Roboto" w:hAnsi="Roboto"/>
+                <w:b/>
+              </w:rPr>
+              <w:t>[Folio No]</w:t>
+            </w:r>
+          </w:p>
+        </w:tc>
+        <w:tc>
+          <w:tcPr>
+            <w:tcW w:w="1134" w:type="dxa"/>
+            <w:shd w:val="clear" w:color="auto" w:fill="auto"/>
+          </w:tcPr>
+          <w:p>
+            <w:pPr>
+              <w:jc w:val="center"/>
+              <w:rPr>
+                <w:b/>
+              </w:rPr>
+            </w:pPr>
+            <w:r>
+              <w:rPr>
+                <w:rFonts w:ascii="Roboto" w:hAnsi="Roboto"/>
+                <w:b/>
+              </w:rPr>
+              <w:t>[NOS</w:t>
+            </w:r>
+            <w:r>
+              <w:rPr>
+                <w:rFonts w:ascii="Roboto" w:hAnsi="Roboto"/>
+                <w:b/>
+              </w:rPr>
+              <w:t>10</w:t>
+            </w:r>
+            <w:r>
+              <w:rPr>
+                <w:rFonts w:ascii="Roboto" w:hAnsi="Roboto"/>
+                <w:b/>
+              </w:rPr>
+              <w:t>]</w:t>
+            </w:r>
+          </w:p>
+        </w:tc>
+        <w:tc>
+          <w:tcPr>
+            <w:tcW w:w="1843" w:type="dxa"/>
+            <w:shd w:val="clear" w:color="auto" w:fill="auto"/>
+          </w:tcPr>
+          <w:p>
+            <w:pPr>
+              <w:rPr>
+                <w:rFonts w:ascii="Arial" w:eastAsia="Times New Roman" w:hAnsi="Arial" w:cs="Arial"/>
+                <w:b/>
+                <w:sz w:val="20"/>
+                <w:szCs w:val="20"/>
+              </w:rPr>
+            </w:pPr>
+            <w:r>
+              <w:rPr>
+                <w:rFonts w:ascii="Arial" w:eastAsia="Times New Roman" w:hAnsi="Arial" w:cs="Arial"/>
+                <w:b/>
+                <w:sz w:val="20"/>
+                <w:szCs w:val="20"/>
+              </w:rPr>
+              <w:t xml:space="preserve">        </w:t>
+            </w:r>
+            <w:r>
+              <w:rPr>
+                <w:rFonts w:ascii="Roboto" w:hAnsi="Roboto"/>
+                <w:b/>
+              </w:rPr>
+              <w:t>[SC</w:t>
+            </w:r>
+            <w:r>
+              <w:rPr>
+                <w:rFonts w:ascii="Roboto" w:hAnsi="Roboto"/>
+                <w:b/>
+              </w:rPr>
+              <w:t>10</w:t>
+            </w:r>
+            <w:r>
+              <w:rPr>
+                <w:rFonts w:ascii="Roboto" w:hAnsi="Roboto"/>
+                <w:b/>
+              </w:rPr>
+              <w:t>]</w:t>
+            </w:r>
+          </w:p>
+        </w:tc>
+        <w:tc>
+          <w:tcPr>
+            <w:tcW w:w="2693" w:type="dxa"/>
+            <w:gridSpan w:val="2"/>
+            <w:shd w:val="clear" w:color="auto" w:fill="auto"/>
+          </w:tcPr>
+          <w:p>
+            <w:pPr>
+              <w:ind w:right="573"/>
+              <w:rPr>
+                <w:rFonts w:ascii="Roboto" w:hAnsi="Roboto"/>
+                <w:b/>
+              </w:rPr>
+            </w:pPr>
+            <w:r>
+              <w:rPr>
+                <w:rFonts w:ascii="Roboto" w:hAnsi="Roboto"/>
+                <w:b/>
+              </w:rPr>
+              <w:t xml:space="preserve">          [DN</w:t>
+            </w:r>
+            <w:r>
+              <w:rPr>
+                <w:rFonts w:ascii="Roboto" w:hAnsi="Roboto"/>
+                <w:b/>
+              </w:rPr>
+              <w:t>10</w:t>
+            </w:r>
+            <w:r>
+              <w:rPr>
+                <w:rFonts w:ascii="Roboto" w:hAnsi="Roboto"/>
+                <w:b/>
               </w:rPr>
               <w:t>]</w:t>
             </w:r>
@@ -1779,10 +2447,18 @@
       <w:r>
         <w:rPr>
           <w:rFonts w:ascii="Roboto" w:eastAsia="Times New Roman" w:hAnsi="Roboto" w:cs="Times New Roman"/>
+          <w:b/>
+          <w:lang w:val="en-IN" w:eastAsia="en-GB" w:bidi="hi-IN"/>
+        </w:rPr>
+        <w:t>[Name as per Aadhar C1]</w:t>
+      </w:r>
+      <w:r>
+        <w:rPr>
+          <w:rFonts w:ascii="Roboto" w:eastAsia="Times New Roman" w:hAnsi="Roboto" w:cs="Times New Roman"/>
           <w:color w:val="FF0000"/>
           <w:lang w:val="en-IN" w:eastAsia="en-GB" w:bidi="hi-IN"/>
         </w:rPr>
-        <w:t xml:space="preserve">[Name as per Aadhar C1] </w:t>
+        <w:t xml:space="preserve"> </w:t>
       </w:r>
       <w:r>
         <w:rPr>
@@ -1875,10 +2551,18 @@
       <w:r>
         <w:rPr>
           <w:rFonts w:ascii="Roboto" w:eastAsia="Times New Roman" w:hAnsi="Roboto" w:cs="Times New Roman"/>
+          <w:b/>
+          <w:lang w:val="en-IN" w:eastAsia="en-GB" w:bidi="hi-IN"/>
+        </w:rPr>
+        <w:t>[Name as per Aadhar C1]</w:t>
+      </w:r>
+      <w:r>
+        <w:rPr>
+          <w:rFonts w:ascii="Roboto" w:eastAsia="Times New Roman" w:hAnsi="Roboto" w:cs="Times New Roman"/>
           <w:color w:val="FF0000"/>
           <w:lang w:val="en-IN" w:eastAsia="en-GB" w:bidi="hi-IN"/>
         </w:rPr>
-        <w:t xml:space="preserve">[Name as per Aadhar C1] </w:t>
+        <w:t xml:space="preserve"> </w:t>
       </w:r>
       <w:r>
         <w:rPr>
@@ -1927,10 +2611,18 @@
       <w:r>
         <w:rPr>
           <w:rFonts w:ascii="Roboto" w:eastAsia="Times New Roman" w:hAnsi="Roboto" w:cs="Times New Roman"/>
+          <w:b/>
+          <w:lang w:val="en-IN" w:eastAsia="en-GB" w:bidi="hi-IN"/>
+        </w:rPr>
+        <w:t>[Name as per Aadhar C1]</w:t>
+      </w:r>
+      <w:r>
+        <w:rPr>
+          <w:rFonts w:ascii="Roboto" w:eastAsia="Times New Roman" w:hAnsi="Roboto" w:cs="Times New Roman"/>
           <w:color w:val="FF0000"/>
           <w:lang w:val="en-IN" w:eastAsia="en-GB" w:bidi="hi-IN"/>
         </w:rPr>
-        <w:t xml:space="preserve">[Name as per Aadhar C1] </w:t>
+        <w:t xml:space="preserve"> </w:t>
       </w:r>
       <w:r>
         <w:rPr>
@@ -1997,14 +2689,15 @@
       <w:r>
         <w:rPr>
           <w:rFonts w:ascii="Arial" w:eastAsia="Times New Roman" w:hAnsi="Arial" w:cs="Arial"/>
-        </w:rPr>
-        <w:t>RTA</w:t>
-      </w:r>
-      <w:r>
-        <w:rPr>
-          <w:rFonts w:ascii="Arial" w:eastAsia="Times New Roman" w:hAnsi="Arial" w:cs="Arial"/>
-        </w:rPr>
-        <w:t xml:space="preserve"> / Company, for cancellation.</w:t>
+          <w:b/>
+        </w:rPr>
+        <w:t>[RTA Name] / [Company Name]</w:t>
+      </w:r>
+      <w:r>
+        <w:rPr>
+          <w:rFonts w:ascii="Arial" w:eastAsia="Times New Roman" w:hAnsi="Arial" w:cs="Arial"/>
+        </w:rPr>
+        <w:t>, for cancellation.</w:t>
       </w:r>
     </w:p>
     <w:p>
@@ -2049,10 +2742,18 @@
       <w:r>
         <w:rPr>
           <w:rFonts w:ascii="Roboto" w:eastAsia="Times New Roman" w:hAnsi="Roboto" w:cs="Times New Roman"/>
+          <w:b/>
+          <w:lang w:val="en-IN" w:eastAsia="en-GB" w:bidi="hi-IN"/>
+        </w:rPr>
+        <w:t>[Name as per Aadhar C1]</w:t>
+      </w:r>
+      <w:r>
+        <w:rPr>
+          <w:rFonts w:ascii="Roboto" w:eastAsia="Times New Roman" w:hAnsi="Roboto" w:cs="Times New Roman"/>
           <w:color w:val="FF0000"/>
           <w:lang w:val="en-IN" w:eastAsia="en-GB" w:bidi="hi-IN"/>
         </w:rPr>
-        <w:t xml:space="preserve">[Name as per Aadhar C1] </w:t>
+        <w:t xml:space="preserve"> </w:t>
       </w:r>
       <w:r>
         <w:rPr>
@@ -2141,6 +2842,7 @@
         <w:rPr>
           <w:rFonts w:ascii="Arial" w:eastAsia="Times New Roman" w:hAnsi="Arial" w:cs="Arial"/>
         </w:rPr>
+        <w:lastRenderedPageBreak/>
         <w:t xml:space="preserve">                                                            </w:t>
       </w:r>
       <w:r>
@@ -2506,15 +3208,16 @@
           <w:sz w:val="24"/>
           <w:szCs w:val="24"/>
         </w:rPr>
-        <w:t xml:space="preserve">Deponent(s) </w:t>
-      </w:r>
+        <w:t>Deponent(</w:t>
+      </w:r>
+      <w:proofErr w:type="gramStart"/>
       <w:r>
         <w:rPr>
           <w:rFonts w:ascii="Arial" w:eastAsia="Times New Roman" w:hAnsi="Arial" w:cs="Arial"/>
           <w:sz w:val="24"/>
           <w:szCs w:val="24"/>
         </w:rPr>
-        <w:t xml:space="preserve"> </w:t>
+        <w:t xml:space="preserve">s) </w:t>
       </w:r>
       <w:r>
         <w:rPr>
@@ -2522,7 +3225,24 @@
           <w:sz w:val="24"/>
           <w:szCs w:val="24"/>
         </w:rPr>
-        <w:t xml:space="preserve">      </w:t>
+        <w:t xml:space="preserve"> </w:t>
+      </w:r>
+      <w:r>
+        <w:rPr>
+          <w:rFonts w:ascii="Arial" w:eastAsia="Times New Roman" w:hAnsi="Arial" w:cs="Arial"/>
+          <w:sz w:val="24"/>
+          <w:szCs w:val="24"/>
+        </w:rPr>
+        <w:t xml:space="preserve"> </w:t>
+      </w:r>
+      <w:proofErr w:type="gramEnd"/>
+      <w:r>
+        <w:rPr>
+          <w:rFonts w:ascii="Arial" w:eastAsia="Times New Roman" w:hAnsi="Arial" w:cs="Arial"/>
+          <w:sz w:val="24"/>
+          <w:szCs w:val="24"/>
+        </w:rPr>
+        <w:t xml:space="preserve">     </w:t>
       </w:r>
       <w:r>
         <w:rPr>
@@ -2548,14 +3268,16 @@
         </w:rPr>
         <w:t xml:space="preserve"> </w:t>
       </w:r>
+      <w:bookmarkStart w:id="0" w:name="_GoBack"/>
       <w:r>
         <w:rPr>
           <w:rFonts w:ascii="Roboto" w:eastAsia="Times New Roman" w:hAnsi="Roboto" w:cs="Times New Roman"/>
-          <w:color w:val="FF0000"/>
+          <w:b/>
           <w:lang w:val="en-IN" w:eastAsia="en-GB" w:bidi="hi-IN"/>
         </w:rPr>
         <w:t>[Name as per Aadhar C1]</w:t>
       </w:r>
+      <w:bookmarkEnd w:id="0"/>
     </w:p>
     <w:p>
       <w:pPr>
@@ -3070,7 +3792,7 @@
 </file>
 
 <file path=word/numbering.xml><?xml version="1.0" encoding="utf-8"?>
-<w:numbering xmlns:wpc="http://schemas.microsoft.com/office/word/2010/wordprocessingCanvas" xmlns:cx="http://schemas.microsoft.com/office/drawing/2014/chartex" xmlns:cx1="http://schemas.microsoft.com/office/drawing/2015/9/8/chartex" xmlns:cx2="http://schemas.microsoft.com/office/drawing/2015/10/21/chartex" xmlns:cx3="http://schemas.microsoft.com/office/drawing/2016/5/9/chartex" xmlns:cx4="http://schemas.microsoft.com/office/drawing/2016/5/10/chartex" xmlns:cx5="http://schemas.microsoft.com/office/drawing/2016/5/11/chartex" xmlns:cx6="http://schemas.microsoft.com/office/drawing/2016/5/12/chartex" xmlns:cx7="http://schemas.microsoft.com/office/drawing/2016/5/13/chartex" xmlns:cx8="http://schemas.microsoft.com/office/drawing/2016/5/14/chartex" xmlns:mc="http://schemas.openxmlformats.org/markup-compatibility/2006" xmlns:aink="http://schemas.microsoft.com/office/drawing/2016/ink" xmlns:am3d="http://schemas.microsoft.com/office/drawing/2017/model3d" xmlns:o="urn:schemas-microsoft-com:office:office" xmlns:oel="http://schemas.microsoft.com/office/2019/extlst" xmlns:r="http://schemas.openxmlformats.org/officeDocument/2006/relationships" xmlns:m="http://schemas.openxmlformats.org/officeDocument/2006/math" xmlns:v="urn:schemas-microsoft-com:vml" xmlns:wp14="http://schemas.microsoft.com/office/word/2010/wordprocessingDrawing" xmlns:wp="http://schemas.openxmlformats.org/drawingml/2006/wordprocessingDrawing" xmlns:w10="urn:schemas-microsoft-com:office:word" xmlns:w="http://schemas.openxmlformats.org/wordprocessingml/2006/main" xmlns:w14="http://schemas.microsoft.com/office/word/2010/wordml" xmlns:w15="http://schemas.microsoft.com/office/word/2012/wordml" xmlns:w16cex="http://schemas.microsoft.com/office/word/2018/wordml/cex" xmlns:w16cid="http://schemas.microsoft.com/office/word/2016/wordml/cid" xmlns:w16="http://schemas.microsoft.com/office/word/2018/wordml" xmlns:w16sdtdh="http://schemas.microsoft.com/office/word/2020/wordml/sdtdatahash" xmlns:w16se="http://schemas.microsoft.com/office/word/2015/wordml/symex" xmlns:wpg="http://schemas.microsoft.com/office/word/2010/wordprocessingGroup" xmlns:wpi="http://schemas.microsoft.com/office/word/2010/wordprocessingInk" xmlns:wne="http://schemas.microsoft.com/office/word/2006/wordml" xmlns:wps="http://schemas.microsoft.com/office/word/2010/wordprocessingShape" mc:Ignorable="w14 w15 w16se w16cid w16 w16cex w16sdtdh wp14">
+<w:numbering xmlns:wpc="http://schemas.microsoft.com/office/word/2010/wordprocessingCanvas" xmlns:cx="http://schemas.microsoft.com/office/drawing/2014/chartex" xmlns:mc="http://schemas.openxmlformats.org/markup-compatibility/2006" xmlns:o="urn:schemas-microsoft-com:office:office" xmlns:r="http://schemas.openxmlformats.org/officeDocument/2006/relationships" xmlns:m="http://schemas.openxmlformats.org/officeDocument/2006/math" xmlns:v="urn:schemas-microsoft-com:vml" xmlns:wp14="http://schemas.microsoft.com/office/word/2010/wordprocessingDrawing" xmlns:wp="http://schemas.openxmlformats.org/drawingml/2006/wordprocessingDrawing" xmlns:w10="urn:schemas-microsoft-com:office:word" xmlns:w="http://schemas.openxmlformats.org/wordprocessingml/2006/main" xmlns:w14="http://schemas.microsoft.com/office/word/2010/wordml" xmlns:w15="http://schemas.microsoft.com/office/word/2012/wordml" xmlns:w16se="http://schemas.microsoft.com/office/word/2015/wordml/symex" xmlns:wpg="http://schemas.microsoft.com/office/word/2010/wordprocessingGroup" xmlns:wpi="http://schemas.microsoft.com/office/word/2010/wordprocessingInk" xmlns:wne="http://schemas.microsoft.com/office/word/2006/wordml" xmlns:wps="http://schemas.microsoft.com/office/word/2010/wordprocessingShape" mc:Ignorable="w14 w15 w16se wp14">
   <w:abstractNum w:abstractNumId="0" w15:restartNumberingAfterBreak="0">
     <w:nsid w:val="0B9E6BD1"/>
     <w:multiLevelType w:val="hybridMultilevel"/>
@@ -4930,59 +5652,59 @@
       </w:pPr>
     </w:lvl>
   </w:abstractNum>
-  <w:num w:numId="1" w16cid:durableId="1787505903">
+  <w:num w:numId="1">
     <w:abstractNumId w:val="10"/>
   </w:num>
-  <w:num w:numId="2" w16cid:durableId="930577929">
+  <w:num w:numId="2">
     <w:abstractNumId w:val="11"/>
   </w:num>
-  <w:num w:numId="3" w16cid:durableId="1815025571">
+  <w:num w:numId="3">
     <w:abstractNumId w:val="1"/>
   </w:num>
-  <w:num w:numId="4" w16cid:durableId="2109081684">
+  <w:num w:numId="4">
     <w:abstractNumId w:val="13"/>
   </w:num>
-  <w:num w:numId="5" w16cid:durableId="574515284">
+  <w:num w:numId="5">
     <w:abstractNumId w:val="14"/>
   </w:num>
-  <w:num w:numId="6" w16cid:durableId="564486827">
+  <w:num w:numId="6">
     <w:abstractNumId w:val="7"/>
   </w:num>
-  <w:num w:numId="7" w16cid:durableId="581839053">
+  <w:num w:numId="7">
     <w:abstractNumId w:val="0"/>
   </w:num>
-  <w:num w:numId="8" w16cid:durableId="1087851515">
+  <w:num w:numId="8">
     <w:abstractNumId w:val="12"/>
   </w:num>
-  <w:num w:numId="9" w16cid:durableId="1281642504">
+  <w:num w:numId="9">
     <w:abstractNumId w:val="6"/>
   </w:num>
-  <w:num w:numId="10" w16cid:durableId="1571958951">
+  <w:num w:numId="10">
     <w:abstractNumId w:val="15"/>
   </w:num>
-  <w:num w:numId="11" w16cid:durableId="319191838">
+  <w:num w:numId="11">
     <w:abstractNumId w:val="2"/>
   </w:num>
-  <w:num w:numId="12" w16cid:durableId="77872619">
+  <w:num w:numId="12">
     <w:abstractNumId w:val="5"/>
   </w:num>
-  <w:num w:numId="13" w16cid:durableId="1987974312">
+  <w:num w:numId="13">
     <w:abstractNumId w:val="9"/>
   </w:num>
-  <w:num w:numId="14" w16cid:durableId="18704498">
+  <w:num w:numId="14">
     <w:abstractNumId w:val="8"/>
   </w:num>
-  <w:num w:numId="15" w16cid:durableId="1824933433">
+  <w:num w:numId="15">
     <w:abstractNumId w:val="4"/>
   </w:num>
-  <w:num w:numId="16" w16cid:durableId="1104182865">
+  <w:num w:numId="16">
     <w:abstractNumId w:val="3"/>
   </w:num>
 </w:numbering>
 </file>
 
 <file path=word/styles.xml><?xml version="1.0" encoding="utf-8"?>
-<w:styles xmlns:mc="http://schemas.openxmlformats.org/markup-compatibility/2006" xmlns:r="http://schemas.openxmlformats.org/officeDocument/2006/relationships" xmlns:w="http://schemas.openxmlformats.org/wordprocessingml/2006/main" xmlns:w14="http://schemas.microsoft.com/office/word/2010/wordml" xmlns:w15="http://schemas.microsoft.com/office/word/2012/wordml" xmlns:w16cex="http://schemas.microsoft.com/office/word/2018/wordml/cex" xmlns:w16cid="http://schemas.microsoft.com/office/word/2016/wordml/cid" xmlns:w16="http://schemas.microsoft.com/office/word/2018/wordml" xmlns:w16sdtdh="http://schemas.microsoft.com/office/word/2020/wordml/sdtdatahash" xmlns:w16se="http://schemas.microsoft.com/office/word/2015/wordml/symex" mc:Ignorable="w14 w15 w16se w16cid w16 w16cex w16sdtdh">
+<w:styles xmlns:mc="http://schemas.openxmlformats.org/markup-compatibility/2006" xmlns:r="http://schemas.openxmlformats.org/officeDocument/2006/relationships" xmlns:w="http://schemas.openxmlformats.org/wordprocessingml/2006/main" xmlns:w14="http://schemas.microsoft.com/office/word/2010/wordml" xmlns:w15="http://schemas.microsoft.com/office/word/2012/wordml" xmlns:w16se="http://schemas.microsoft.com/office/word/2015/wordml/symex" mc:Ignorable="w14 w15 w16se">
   <w:docDefaults>
     <w:rPrDefault>
       <w:rPr>
@@ -4998,7 +5720,7 @@
       </w:pPr>
     </w:pPrDefault>
   </w:docDefaults>
-  <w:latentStyles w:defLockedState="0" w:defUIPriority="99" w:defSemiHidden="0" w:defUnhideWhenUsed="0" w:defQFormat="0" w:count="376">
+  <w:latentStyles w:defLockedState="0" w:defUIPriority="99" w:defSemiHidden="0" w:defUnhideWhenUsed="0" w:defQFormat="0" w:count="371">
     <w:lsdException w:name="Normal" w:uiPriority="0" w:qFormat="1"/>
     <w:lsdException w:name="heading 1" w:uiPriority="9" w:qFormat="1"/>
     <w:lsdException w:name="heading 2" w:semiHidden="1" w:uiPriority="9" w:unhideWhenUsed="1" w:qFormat="1"/>
@@ -5370,11 +6092,6 @@
     <w:lsdException w:name="List Table 5 Dark Accent 6" w:uiPriority="50"/>
     <w:lsdException w:name="List Table 6 Colorful Accent 6" w:uiPriority="51"/>
     <w:lsdException w:name="List Table 7 Colorful Accent 6" w:uiPriority="52"/>
-    <w:lsdException w:name="Mention" w:semiHidden="1" w:unhideWhenUsed="1"/>
-    <w:lsdException w:name="Smart Hyperlink" w:semiHidden="1" w:unhideWhenUsed="1"/>
-    <w:lsdException w:name="Hashtag" w:semiHidden="1" w:unhideWhenUsed="1"/>
-    <w:lsdException w:name="Unresolved Mention" w:semiHidden="1" w:unhideWhenUsed="1"/>
-    <w:lsdException w:name="Smart Link" w:semiHidden="1" w:unhideWhenUsed="1"/>
   </w:latentStyles>
   <w:style w:type="paragraph" w:default="1" w:styleId="Normal">
     <w:name w:val="Normal"/>
@@ -6006,7 +6723,7 @@
 </file>
 
 <file path=customXml/itemProps1.xml><?xml version="1.0" encoding="utf-8"?>
-<ds:datastoreItem xmlns:ds="http://schemas.openxmlformats.org/officeDocument/2006/customXml" ds:itemID="{09E11499-3E29-4409-A74E-C543A4C7BE5F}">
+<ds:datastoreItem xmlns:ds="http://schemas.openxmlformats.org/officeDocument/2006/customXml" ds:itemID="{967F92B2-E5D2-481D-9EA9-074ABCE66B12}">
   <ds:schemaRefs>
     <ds:schemaRef ds:uri="http://schemas.openxmlformats.org/officeDocument/2006/bibliography"/>
   </ds:schemaRefs>

</xml_diff>